<commit_message>
R Modules and `googledrive` support
</commit_message>
<xml_diff>
--- a/rubrics/docx/_RM1_Rubric.docx
+++ b/rubrics/docx/_RM1_Rubric.docx
@@ -61,71 +61,6 @@
           <w:rStyle w:val="NormalTok"/>
         </w:rPr>
         <w:t xml:space="preserve">(painters)</w:t>
-      </w:r>
-    </w:p>
-    <w:p>
-      <w:pPr>
-        <w:pStyle w:val="SourceCode"/>
-      </w:pPr>
-      <w:r>
-        <w:rPr>
-          <w:rStyle w:val="VerbatimChar"/>
-        </w:rPr>
-        <w:t xml:space="preserve">##               Composition Drawing Colour Expression School</w:t>
-      </w:r>
-      <w:r>
-        <w:br/>
-      </w:r>
-      <w:r>
-        <w:rPr>
-          <w:rStyle w:val="VerbatimChar"/>
-        </w:rPr>
-        <w:t xml:space="preserve">## Da Udine               10       8     16          3      A</w:t>
-      </w:r>
-      <w:r>
-        <w:br/>
-      </w:r>
-      <w:r>
-        <w:rPr>
-          <w:rStyle w:val="VerbatimChar"/>
-        </w:rPr>
-        <w:t xml:space="preserve">## Da Vinci               15      16      4         14      A</w:t>
-      </w:r>
-      <w:r>
-        <w:br/>
-      </w:r>
-      <w:r>
-        <w:rPr>
-          <w:rStyle w:val="VerbatimChar"/>
-        </w:rPr>
-        <w:t xml:space="preserve">## Del Piombo              8      13     16          7      A</w:t>
-      </w:r>
-      <w:r>
-        <w:br/>
-      </w:r>
-      <w:r>
-        <w:rPr>
-          <w:rStyle w:val="VerbatimChar"/>
-        </w:rPr>
-        <w:t xml:space="preserve">## Del Sarto              12      16      9          8      A</w:t>
-      </w:r>
-      <w:r>
-        <w:br/>
-      </w:r>
-      <w:r>
-        <w:rPr>
-          <w:rStyle w:val="VerbatimChar"/>
-        </w:rPr>
-        <w:t xml:space="preserve">## Fr. Penni               0      15      8          0      A</w:t>
-      </w:r>
-      <w:r>
-        <w:br/>
-      </w:r>
-      <w:r>
-        <w:rPr>
-          <w:rStyle w:val="VerbatimChar"/>
-        </w:rPr>
-        <w:t xml:space="preserve">## Guilio Romano          15      16      4         14      A</w:t>
       </w:r>
     </w:p>
     <w:p>

</xml_diff>